<commit_message>
Added Blood ions plots
</commit_message>
<xml_diff>
--- a/Literature Review.docx
+++ b/Literature Review.docx
@@ -53,8 +53,6 @@
         </w:rPr>
         <w:t>Abstract</w:t>
       </w:r>
-      <w:bookmarkStart w:id="0" w:name="_GoBack"/>
-      <w:bookmarkEnd w:id="0"/>
     </w:p>
     <w:p>
       <w:pPr>
@@ -805,17 +803,22 @@
       <w:pPr>
         <w:spacing w:line="480" w:lineRule="auto"/>
         <w:rPr>
-          <w:rFonts w:ascii="Times New Roman" w:hAnsi="Times New Roman" w:cs="Times New Roman"/>
-          <w:b/>
-        </w:rPr>
-      </w:pPr>
-      <w:r>
-        <w:rPr>
-          <w:rFonts w:ascii="Times New Roman" w:hAnsi="Times New Roman" w:cs="Times New Roman"/>
-          <w:b/>
-        </w:rPr>
-        <w:t>Oxygen Treatment models</w:t>
-      </w:r>
+          <w:del w:id="0" w:author="Jacob J. Lamers" w:date="2022-02-17T14:15:00Z"/>
+          <w:rFonts w:ascii="Times New Roman" w:hAnsi="Times New Roman" w:cs="Times New Roman"/>
+          <w:b/>
+        </w:rPr>
+      </w:pPr>
+      <w:bookmarkStart w:id="1" w:name="_GoBack"/>
+      <w:bookmarkEnd w:id="1"/>
+      <w:del w:id="2" w:author="Jacob J. Lamers" w:date="2022-02-17T14:15:00Z">
+        <w:r>
+          <w:rPr>
+            <w:rFonts w:ascii="Times New Roman" w:hAnsi="Times New Roman" w:cs="Times New Roman"/>
+            <w:b/>
+          </w:rPr>
+          <w:delText>Oxygen Treatment models</w:delText>
+        </w:r>
+      </w:del>
     </w:p>
     <w:p>
       <w:pPr>
@@ -825,23 +828,18 @@
         </w:numPr>
         <w:spacing w:line="480" w:lineRule="auto"/>
         <w:rPr>
-          <w:rFonts w:ascii="Times New Roman" w:hAnsi="Times New Roman" w:cs="Times New Roman"/>
-        </w:rPr>
-      </w:pPr>
-      <w:r>
-        <w:rPr>
-          <w:rFonts w:ascii="Times New Roman" w:hAnsi="Times New Roman" w:cs="Times New Roman"/>
-        </w:rPr>
-        <w:t xml:space="preserve">Hyperbaric Chamber Model at 1.3 </w:t>
-      </w:r>
-      <w:proofErr w:type="spellStart"/>
-      <w:r>
-        <w:rPr>
-          <w:rFonts w:ascii="Times New Roman" w:hAnsi="Times New Roman" w:cs="Times New Roman"/>
-        </w:rPr>
-        <w:t>atm</w:t>
-      </w:r>
-      <w:proofErr w:type="spellEnd"/>
+          <w:del w:id="3" w:author="Jacob J. Lamers" w:date="2022-02-17T14:15:00Z"/>
+          <w:rFonts w:ascii="Times New Roman" w:hAnsi="Times New Roman" w:cs="Times New Roman"/>
+        </w:rPr>
+      </w:pPr>
+      <w:del w:id="4" w:author="Jacob J. Lamers" w:date="2022-02-17T14:15:00Z">
+        <w:r>
+          <w:rPr>
+            <w:rFonts w:ascii="Times New Roman" w:hAnsi="Times New Roman" w:cs="Times New Roman"/>
+          </w:rPr>
+          <w:delText>Hyperbaric Chamber Model at 1.3 atm</w:delText>
+        </w:r>
+      </w:del>
     </w:p>
     <w:p>
       <w:pPr>
@@ -851,15 +849,18 @@
         </w:numPr>
         <w:spacing w:line="480" w:lineRule="auto"/>
         <w:rPr>
-          <w:rFonts w:ascii="Times New Roman" w:hAnsi="Times New Roman" w:cs="Times New Roman"/>
-        </w:rPr>
-      </w:pPr>
-      <w:r>
-        <w:rPr>
-          <w:rFonts w:ascii="Times New Roman" w:hAnsi="Times New Roman" w:cs="Times New Roman"/>
-        </w:rPr>
-        <w:t>Concentrated oxygen</w:t>
-      </w:r>
+          <w:del w:id="5" w:author="Jacob J. Lamers" w:date="2022-02-17T14:15:00Z"/>
+          <w:rFonts w:ascii="Times New Roman" w:hAnsi="Times New Roman" w:cs="Times New Roman"/>
+        </w:rPr>
+      </w:pPr>
+      <w:del w:id="6" w:author="Jacob J. Lamers" w:date="2022-02-17T14:15:00Z">
+        <w:r>
+          <w:rPr>
+            <w:rFonts w:ascii="Times New Roman" w:hAnsi="Times New Roman" w:cs="Times New Roman"/>
+          </w:rPr>
+          <w:delText>Concentrated oxygen</w:delText>
+        </w:r>
+      </w:del>
     </w:p>
     <w:p>
       <w:pPr>
@@ -965,27 +966,27 @@
           <w:rFonts w:ascii="Times New Roman" w:hAnsi="Times New Roman" w:cs="Times New Roman"/>
           <w:b/>
         </w:rPr>
+        <w:t>Discussion</w:t>
+      </w:r>
+    </w:p>
+    <w:p>
+      <w:pPr>
+        <w:spacing w:line="480" w:lineRule="auto"/>
+        <w:ind w:left="720"/>
+        <w:rPr>
+          <w:rFonts w:ascii="Times New Roman" w:hAnsi="Times New Roman" w:cs="Times New Roman"/>
+        </w:rPr>
+      </w:pPr>
+    </w:p>
+    <w:p>
+      <w:pPr>
+        <w:pStyle w:val="EndNoteBibliography"/>
+      </w:pPr>
+      <w:r>
+        <w:rPr>
+          <w:rFonts w:ascii="Times New Roman" w:hAnsi="Times New Roman" w:cs="Times New Roman"/>
+        </w:rPr>
         <w:lastRenderedPageBreak/>
-        <w:t>Discussion</w:t>
-      </w:r>
-    </w:p>
-    <w:p>
-      <w:pPr>
-        <w:spacing w:line="480" w:lineRule="auto"/>
-        <w:ind w:left="720"/>
-        <w:rPr>
-          <w:rFonts w:ascii="Times New Roman" w:hAnsi="Times New Roman" w:cs="Times New Roman"/>
-        </w:rPr>
-      </w:pPr>
-    </w:p>
-    <w:p>
-      <w:pPr>
-        <w:pStyle w:val="EndNoteBibliography"/>
-      </w:pPr>
-      <w:r>
-        <w:rPr>
-          <w:rFonts w:ascii="Times New Roman" w:hAnsi="Times New Roman" w:cs="Times New Roman"/>
-        </w:rPr>
         <w:fldChar w:fldCharType="begin"/>
       </w:r>
       <w:r>
@@ -1364,6 +1365,14 @@
     <w:abstractNumId w:val="0"/>
   </w:num>
 </w:numbering>
+</file>
+
+<file path=word/people.xml><?xml version="1.0" encoding="utf-8"?>
+<w15:people xmlns:wpc="http://schemas.microsoft.com/office/word/2010/wordprocessingCanvas" xmlns:cx="http://schemas.microsoft.com/office/drawing/2014/chartex" xmlns:cx1="http://schemas.microsoft.com/office/drawing/2015/9/8/chartex" xmlns:mc="http://schemas.openxmlformats.org/markup-compatibility/2006" xmlns:o="urn:schemas-microsoft-com:office:office" xmlns:r="http://schemas.openxmlformats.org/officeDocument/2006/relationships" xmlns:m="http://schemas.openxmlformats.org/officeDocument/2006/math" xmlns:v="urn:schemas-microsoft-com:vml" xmlns:wp14="http://schemas.microsoft.com/office/word/2010/wordprocessingDrawing" xmlns:wp="http://schemas.openxmlformats.org/drawingml/2006/wordprocessingDrawing" xmlns:w10="urn:schemas-microsoft-com:office:word" xmlns:w="http://schemas.openxmlformats.org/wordprocessingml/2006/main" xmlns:w14="http://schemas.microsoft.com/office/word/2010/wordml" xmlns:w15="http://schemas.microsoft.com/office/word/2012/wordml" xmlns:w16se="http://schemas.microsoft.com/office/word/2015/wordml/symex" xmlns:wpg="http://schemas.microsoft.com/office/word/2010/wordprocessingGroup" xmlns:wpi="http://schemas.microsoft.com/office/word/2010/wordprocessingInk" xmlns:wne="http://schemas.microsoft.com/office/word/2006/wordml" xmlns:wps="http://schemas.microsoft.com/office/word/2010/wordprocessingShape" mc:Ignorable="w14 w15 w16se wp14">
+  <w15:person w15:author="Jacob J. Lamers">
+    <w15:presenceInfo w15:providerId="None" w15:userId="Jacob J. Lamers"/>
+  </w15:person>
+</w15:people>
 </file>
 
 <file path=word/styles.xml><?xml version="1.0" encoding="utf-8"?>

</xml_diff>